<commit_message>
Add comments to Patricks feedback
</commit_message>
<xml_diff>
--- a/pbos_review.docx
+++ b/pbos_review.docx
@@ -8,15 +8,15 @@
           <w:rFonts w:ascii="Arial" w:hAnsi="Arial" w:cs="Arial"/>
           <w:sz w:val="20"/>
           <w:szCs w:val="20"/>
-          <w:lang w:val="nl-NL"/>
-        </w:rPr>
-      </w:pPr>
-      <w:r>
-        <w:rPr>
-          <w:rFonts w:ascii="Arial" w:hAnsi="Arial" w:cs="Arial"/>
-          <w:sz w:val="20"/>
-          <w:szCs w:val="20"/>
-          <w:lang w:val="nl-NL"/>
+          <w:lang w:val="en-US"/>
+        </w:rPr>
+      </w:pPr>
+      <w:r>
+        <w:rPr>
+          <w:rFonts w:ascii="Arial" w:hAnsi="Arial" w:cs="Arial"/>
+          <w:sz w:val="20"/>
+          <w:szCs w:val="20"/>
+          <w:lang w:val="en-US"/>
         </w:rPr>
         <w:t xml:space="preserve">Patrick </w:t>
       </w:r>
@@ -29,7 +29,7 @@
           <w:rFonts w:ascii="Arial" w:hAnsi="Arial" w:cs="Arial"/>
           <w:sz w:val="20"/>
           <w:szCs w:val="20"/>
-          <w:lang w:val="nl-NL"/>
+          <w:lang w:val="en-US"/>
         </w:rPr>
         <w:t xml:space="preserve">Bos </w:t>
       </w:r>
@@ -70,15 +70,15 @@
           <w:rFonts w:ascii="Arial" w:hAnsi="Arial" w:cs="Arial"/>
           <w:sz w:val="20"/>
           <w:szCs w:val="20"/>
-          <w:lang w:val="nl-NL"/>
-        </w:rPr>
-      </w:pPr>
-      <w:r>
-        <w:rPr>
-          <w:rFonts w:ascii="Arial" w:hAnsi="Arial" w:cs="Arial"/>
-          <w:sz w:val="20"/>
-          <w:szCs w:val="20"/>
-          <w:lang w:val="nl-NL"/>
+          <w:lang w:val="en-US"/>
+        </w:rPr>
+      </w:pPr>
+      <w:r>
+        <w:rPr>
+          <w:rFonts w:ascii="Arial" w:hAnsi="Arial" w:cs="Arial"/>
+          <w:sz w:val="20"/>
+          <w:szCs w:val="20"/>
+          <w:lang w:val="en-US"/>
         </w:rPr>
         <w:t>18/11/2022</w:t>
       </w:r>
@@ -89,15 +89,15 @@
           <w:rFonts w:ascii="Arial" w:hAnsi="Arial" w:cs="Arial"/>
           <w:sz w:val="20"/>
           <w:szCs w:val="20"/>
-          <w:lang w:val="nl-NL"/>
-        </w:rPr>
-      </w:pPr>
-      <w:r>
-        <w:rPr>
-          <w:rFonts w:ascii="Arial" w:hAnsi="Arial" w:cs="Arial"/>
-          <w:sz w:val="20"/>
-          <w:szCs w:val="20"/>
-          <w:lang w:val="nl-NL"/>
+          <w:lang w:val="en-US"/>
+        </w:rPr>
+      </w:pPr>
+      <w:r>
+        <w:rPr>
+          <w:rFonts w:ascii="Arial" w:hAnsi="Arial" w:cs="Arial"/>
+          <w:sz w:val="20"/>
+          <w:szCs w:val="20"/>
+          <w:lang w:val="en-US"/>
         </w:rPr>
         <w:t xml:space="preserve"> </w:t>
       </w:r>
@@ -109,15 +109,15 @@
           <w:rFonts w:ascii="Arial" w:hAnsi="Arial" w:cs="Arial"/>
           <w:sz w:val="22"/>
           <w:szCs w:val="22"/>
-          <w:lang w:val="nl-NL"/>
-        </w:rPr>
-      </w:pPr>
-      <w:r>
-        <w:rPr>
-          <w:rFonts w:ascii="Arial" w:hAnsi="Arial" w:cs="Arial"/>
-          <w:sz w:val="22"/>
-          <w:szCs w:val="22"/>
-          <w:lang w:val="nl-NL"/>
+          <w:lang w:val="en-US"/>
+        </w:rPr>
+      </w:pPr>
+      <w:r>
+        <w:rPr>
+          <w:rFonts w:ascii="Arial" w:hAnsi="Arial" w:cs="Arial"/>
+          <w:sz w:val="22"/>
+          <w:szCs w:val="22"/>
+          <w:lang w:val="en-US"/>
         </w:rPr>
         <w:t xml:space="preserve">General </w:t>
       </w:r>
@@ -308,17 +308,7 @@
           <w:szCs w:val="20"/>
           <w:lang w:val="nl-NL"/>
         </w:rPr>
-        <w:t>----------------</w:t>
-      </w:r>
-      <w:r>
-        <w:rPr>
-          <w:rFonts w:ascii="Arial" w:eastAsia="Times New Roman" w:hAnsi="Arial" w:cs="Arial"/>
-          <w:color w:val="24292F"/>
-          <w:sz w:val="20"/>
-          <w:szCs w:val="20"/>
-          <w:lang w:val="nl-NL"/>
-        </w:rPr>
-        <w:t>------------------------------------------------</w:t>
+        <w:t>----------------------------------------------------------------</w:t>
       </w:r>
     </w:p>
     <w:p>
@@ -408,6 +398,7 @@
           <w:lang w:val="en-US"/>
         </w:rPr>
       </w:pPr>
+      <w:commentRangeStart w:id="4"/>
       <w:r>
         <w:rPr>
           <w:rFonts w:ascii="Arial" w:hAnsi="Arial" w:cs="Arial"/>
@@ -418,6 +409,13 @@
           <w:lang w:val="en-US"/>
         </w:rPr>
         <w:t>Easy fix. We create two subsections in the installation part: (Quick installation) vs (detailed installation instructions). I wouldn’t use the term ‘beginner’s guide’ as this conveys a judgment, even if it’s involuntary.</w:t>
+      </w:r>
+      <w:commentRangeEnd w:id="4"/>
+      <w:r>
+        <w:rPr>
+          <w:rStyle w:val="CommentReference"/>
+        </w:rPr>
+        <w:commentReference w:id="4"/>
       </w:r>
     </w:p>
     <w:p>
@@ -600,7 +598,19 @@
           <w:szCs w:val="22"/>
           <w:lang w:val="en-US"/>
         </w:rPr>
-        <w:t xml:space="preserve">Easy fix. I would reiterate the same concept with </w:t>
+        <w:t xml:space="preserve">Easy fix. </w:t>
+      </w:r>
+      <w:commentRangeStart w:id="5"/>
+      <w:r>
+        <w:rPr>
+          <w:rFonts w:ascii="Arial" w:hAnsi="Arial" w:cs="Arial"/>
+          <w:i/>
+          <w:iCs/>
+          <w:sz w:val="22"/>
+          <w:szCs w:val="22"/>
+          <w:lang w:val="en-US"/>
+        </w:rPr>
+        <w:t xml:space="preserve">I would reiterate the same concept with </w:t>
       </w:r>
       <w:proofErr w:type="spellStart"/>
       <w:r>
@@ -647,8 +657,9 @@
           <w:szCs w:val="22"/>
           <w:lang w:val="en-US"/>
         </w:rPr>
-        <w:t>python3.</w:t>
-      </w:r>
+        <w:t xml:space="preserve">python3.10 -m </w:t>
+      </w:r>
+      <w:proofErr w:type="spellStart"/>
       <w:r>
         <w:rPr>
           <w:rFonts w:ascii="Arial" w:hAnsi="Arial" w:cs="Arial"/>
@@ -659,8 +670,9 @@
           <w:szCs w:val="22"/>
           <w:lang w:val="en-US"/>
         </w:rPr>
-        <w:t>10</w:t>
-      </w:r>
+        <w:t>venv</w:t>
+      </w:r>
+      <w:proofErr w:type="spellEnd"/>
       <w:r>
         <w:rPr>
           <w:rFonts w:ascii="Arial" w:hAnsi="Arial" w:cs="Arial"/>
@@ -671,33 +683,15 @@
           <w:szCs w:val="22"/>
           <w:lang w:val="en-US"/>
         </w:rPr>
-        <w:t xml:space="preserve"> -m </w:t>
-      </w:r>
-      <w:proofErr w:type="spellStart"/>
-      <w:r>
-        <w:rPr>
-          <w:rFonts w:ascii="Arial" w:hAnsi="Arial" w:cs="Arial"/>
-          <w:i/>
-          <w:iCs/>
-          <w:color w:val="2F5496" w:themeColor="accent1" w:themeShade="BF"/>
-          <w:sz w:val="22"/>
-          <w:szCs w:val="22"/>
-          <w:lang w:val="en-US"/>
-        </w:rPr>
-        <w:t>venv</w:t>
-      </w:r>
-      <w:proofErr w:type="spellEnd"/>
-      <w:r>
-        <w:rPr>
-          <w:rFonts w:ascii="Arial" w:hAnsi="Arial" w:cs="Arial"/>
-          <w:i/>
-          <w:iCs/>
-          <w:color w:val="2F5496" w:themeColor="accent1" w:themeShade="BF"/>
-          <w:sz w:val="22"/>
-          <w:szCs w:val="22"/>
-          <w:lang w:val="en-US"/>
-        </w:rPr>
         <w:t xml:space="preserve"> </w:t>
+      </w:r>
+      <w:commentRangeEnd w:id="5"/>
+      <w:r>
+        <w:rPr>
+          <w:rStyle w:val="CommentReference"/>
+          <w:rFonts w:asciiTheme="minorHAnsi" w:eastAsiaTheme="minorEastAsia" w:hAnsiTheme="minorHAnsi" w:cstheme="minorBidi"/>
+        </w:rPr>
+        <w:commentReference w:id="5"/>
       </w:r>
     </w:p>
     <w:p>
@@ -754,29 +748,7 @@
           <w:bdr w:val="none" w:sz="0" w:space="0" w:color="auto" w:frame="1"/>
           <w:lang w:val="en-US"/>
         </w:rPr>
-        <w:t>I love the logo on the front page (</w:t>
-      </w:r>
-      <w:proofErr w:type="gramStart"/>
-      <w:r>
-        <w:rPr>
-          <w:rFonts w:asciiTheme="minorBidi" w:hAnsiTheme="minorBidi" w:cstheme="minorBidi"/>
-          <w:color w:val="000000" w:themeColor="text1"/>
-          <w:highlight w:val="cyan"/>
-          <w:bdr w:val="none" w:sz="0" w:space="0" w:color="auto" w:frame="1"/>
-          <w:lang w:val="en-US"/>
-        </w:rPr>
-        <w:t>actually the</w:t>
-      </w:r>
-      <w:proofErr w:type="gramEnd"/>
-      <w:r>
-        <w:rPr>
-          <w:rFonts w:asciiTheme="minorBidi" w:hAnsiTheme="minorBidi" w:cstheme="minorBidi"/>
-          <w:color w:val="000000" w:themeColor="text1"/>
-          <w:highlight w:val="cyan"/>
-          <w:bdr w:val="none" w:sz="0" w:space="0" w:color="auto" w:frame="1"/>
-          <w:lang w:val="en-US"/>
-        </w:rPr>
-        <w:t xml:space="preserve"> whole README.md looks really good), but it would be even more helpful if you added a screenshot in the How to Use </w:t>
+        <w:t xml:space="preserve">I love the logo on the front page (actually the whole README.md looks really good), but it would be even more helpful if you added a screenshot in the How to Use </w:t>
       </w:r>
       <w:proofErr w:type="spellStart"/>
       <w:r>
@@ -829,6 +801,7 @@
           <w:lang w:val="en-US"/>
         </w:rPr>
       </w:pPr>
+      <w:commentRangeStart w:id="6"/>
       <w:r>
         <w:rPr>
           <w:rFonts w:asciiTheme="minorBidi" w:hAnsiTheme="minorBidi" w:cstheme="minorBidi"/>
@@ -869,6 +842,14 @@
           <w:lang w:val="en-US"/>
         </w:rPr>
         <w:t xml:space="preserve"> output, we have already tried, and it did not look well.</w:t>
+      </w:r>
+      <w:commentRangeEnd w:id="6"/>
+      <w:r>
+        <w:rPr>
+          <w:rStyle w:val="CommentReference"/>
+          <w:rFonts w:asciiTheme="minorHAnsi" w:eastAsiaTheme="minorEastAsia" w:hAnsiTheme="minorHAnsi" w:cstheme="minorBidi"/>
+        </w:rPr>
+        <w:commentReference w:id="6"/>
       </w:r>
     </w:p>
     <w:p>
@@ -926,51 +907,7 @@
           <w:bdr w:val="none" w:sz="0" w:space="0" w:color="auto" w:frame="1"/>
           <w:lang w:val="en-US"/>
         </w:rPr>
-        <w:t xml:space="preserve">The Getting Started section suggests </w:t>
-      </w:r>
-      <w:proofErr w:type="gramStart"/>
-      <w:r>
-        <w:rPr>
-          <w:rFonts w:asciiTheme="minorBidi" w:hAnsiTheme="minorBidi" w:cstheme="minorBidi"/>
-          <w:color w:val="000000" w:themeColor="text1"/>
-          <w:highlight w:val="yellow"/>
-          <w:bdr w:val="none" w:sz="0" w:space="0" w:color="auto" w:frame="1"/>
-          <w:lang w:val="en-US"/>
-        </w:rPr>
-        <w:t>to try</w:t>
-      </w:r>
-      <w:proofErr w:type="gramEnd"/>
-      <w:r>
-        <w:rPr>
-          <w:rFonts w:asciiTheme="minorBidi" w:hAnsiTheme="minorBidi" w:cstheme="minorBidi"/>
-          <w:color w:val="000000" w:themeColor="text1"/>
-          <w:highlight w:val="yellow"/>
-          <w:bdr w:val="none" w:sz="0" w:space="0" w:color="auto" w:frame="1"/>
-          <w:lang w:val="en-US"/>
-        </w:rPr>
-        <w:t xml:space="preserve"> out the demo notebook. It would be </w:t>
-      </w:r>
-      <w:proofErr w:type="gramStart"/>
-      <w:r>
-        <w:rPr>
-          <w:rFonts w:asciiTheme="minorBidi" w:hAnsiTheme="minorBidi" w:cstheme="minorBidi"/>
-          <w:color w:val="000000" w:themeColor="text1"/>
-          <w:highlight w:val="yellow"/>
-          <w:bdr w:val="none" w:sz="0" w:space="0" w:color="auto" w:frame="1"/>
-          <w:lang w:val="en-US"/>
-        </w:rPr>
-        <w:t>really cool</w:t>
-      </w:r>
-      <w:proofErr w:type="gramEnd"/>
-      <w:r>
-        <w:rPr>
-          <w:rFonts w:asciiTheme="minorBidi" w:hAnsiTheme="minorBidi" w:cstheme="minorBidi"/>
-          <w:color w:val="000000" w:themeColor="text1"/>
-          <w:highlight w:val="yellow"/>
-          <w:bdr w:val="none" w:sz="0" w:space="0" w:color="auto" w:frame="1"/>
-          <w:lang w:val="en-US"/>
-        </w:rPr>
-        <w:t xml:space="preserve"> if people can immediately try that out themselves without having to install stuff.</w:t>
+        <w:t>The Getting Started section suggests to try out the demo notebook. It would be really cool if people can immediately try that out themselves without having to install stuff.</w:t>
       </w:r>
       <w:r>
         <w:rPr>
@@ -1138,6 +1075,7 @@
           <w:lang w:val="en-US"/>
         </w:rPr>
       </w:pPr>
+      <w:commentRangeStart w:id="7"/>
       <w:r>
         <w:rPr>
           <w:rFonts w:asciiTheme="minorBidi" w:hAnsiTheme="minorBidi" w:cstheme="minorBidi"/>
@@ -1218,35 +1156,7 @@
           <w:bdr w:val="none" w:sz="0" w:space="0" w:color="auto" w:frame="1"/>
           <w:lang w:val="en-US"/>
         </w:rPr>
-        <w:t xml:space="preserve"> python version, but these two solutions </w:t>
-      </w:r>
-      <w:proofErr w:type="gramStart"/>
-      <w:r>
-        <w:rPr>
-          <w:rFonts w:asciiTheme="minorBidi" w:hAnsiTheme="minorBidi" w:cstheme="minorBidi"/>
-          <w:i/>
-          <w:iCs/>
-          <w:color w:val="000000" w:themeColor="text1"/>
-          <w:sz w:val="22"/>
-          <w:szCs w:val="22"/>
-          <w:bdr w:val="none" w:sz="0" w:space="0" w:color="auto" w:frame="1"/>
-          <w:lang w:val="en-US"/>
-        </w:rPr>
-        <w:t>sounds</w:t>
-      </w:r>
-      <w:proofErr w:type="gramEnd"/>
-      <w:r>
-        <w:rPr>
-          <w:rFonts w:asciiTheme="minorBidi" w:hAnsiTheme="minorBidi" w:cstheme="minorBidi"/>
-          <w:i/>
-          <w:iCs/>
-          <w:color w:val="000000" w:themeColor="text1"/>
-          <w:sz w:val="22"/>
-          <w:szCs w:val="22"/>
-          <w:bdr w:val="none" w:sz="0" w:space="0" w:color="auto" w:frame="1"/>
-          <w:lang w:val="en-US"/>
-        </w:rPr>
-        <w:t xml:space="preserve"> good. </w:t>
+        <w:t xml:space="preserve"> python version, but these two solutions sounds good. </w:t>
       </w:r>
       <w:r>
         <w:rPr>
@@ -1340,6 +1250,14 @@
           <w:lang w:val="en-US"/>
         </w:rPr>
         <w:t>.</w:t>
+      </w:r>
+      <w:commentRangeEnd w:id="7"/>
+      <w:r>
+        <w:rPr>
+          <w:rStyle w:val="CommentReference"/>
+          <w:rFonts w:asciiTheme="minorHAnsi" w:eastAsiaTheme="minorEastAsia" w:hAnsiTheme="minorHAnsi" w:cstheme="minorBidi"/>
+        </w:rPr>
+        <w:commentReference w:id="7"/>
       </w:r>
     </w:p>
     <w:p>
@@ -1409,27 +1327,7 @@
           <w:bdr w:val="none" w:sz="0" w:space="0" w:color="auto" w:frame="1"/>
           <w:lang w:val="en-US"/>
         </w:rPr>
-        <w:t xml:space="preserve"> docs are thorough and clearly </w:t>
-      </w:r>
-      <w:proofErr w:type="gramStart"/>
-      <w:r>
-        <w:rPr>
-          <w:rFonts w:asciiTheme="minorBidi" w:hAnsiTheme="minorBidi" w:cstheme="minorBidi"/>
-          <w:color w:val="000000" w:themeColor="text1"/>
-          <w:bdr w:val="none" w:sz="0" w:space="0" w:color="auto" w:frame="1"/>
-          <w:lang w:val="en-US"/>
-        </w:rPr>
-        <w:t>written, actually</w:t>
-      </w:r>
-      <w:proofErr w:type="gramEnd"/>
-      <w:r>
-        <w:rPr>
-          <w:rFonts w:asciiTheme="minorBidi" w:hAnsiTheme="minorBidi" w:cstheme="minorBidi"/>
-          <w:color w:val="000000" w:themeColor="text1"/>
-          <w:bdr w:val="none" w:sz="0" w:space="0" w:color="auto" w:frame="1"/>
-          <w:lang w:val="en-US"/>
-        </w:rPr>
-        <w:t>.</w:t>
+        <w:t xml:space="preserve"> docs are thorough and clearly written, actually.</w:t>
       </w:r>
     </w:p>
     <w:p>
@@ -1626,29 +1524,7 @@
           <w:bdr w:val="none" w:sz="0" w:space="0" w:color="auto" w:frame="1"/>
           <w:lang w:val="en-US"/>
         </w:rPr>
-        <w:t xml:space="preserve">Do I “Add token as git credential?” I chose yes, but then got lots of red scary text. I guess it still worked, but I should have </w:t>
-      </w:r>
-      <w:proofErr w:type="gramStart"/>
-      <w:r>
-        <w:rPr>
-          <w:rFonts w:asciiTheme="minorBidi" w:hAnsiTheme="minorBidi" w:cstheme="minorBidi"/>
-          <w:color w:val="000000" w:themeColor="text1"/>
-          <w:highlight w:val="cyan"/>
-          <w:bdr w:val="none" w:sz="0" w:space="0" w:color="auto" w:frame="1"/>
-          <w:lang w:val="en-US"/>
-        </w:rPr>
-        <w:t>picked</w:t>
-      </w:r>
-      <w:proofErr w:type="gramEnd"/>
-      <w:r>
-        <w:rPr>
-          <w:rFonts w:asciiTheme="minorBidi" w:hAnsiTheme="minorBidi" w:cstheme="minorBidi"/>
-          <w:color w:val="000000" w:themeColor="text1"/>
-          <w:highlight w:val="cyan"/>
-          <w:bdr w:val="none" w:sz="0" w:space="0" w:color="auto" w:frame="1"/>
-          <w:lang w:val="en-US"/>
-        </w:rPr>
-        <w:t xml:space="preserve"> no?</w:t>
+        <w:t>Do I “Add token as git credential?” I chose yes, but then got lots of red scary text. I guess it still worked, but I should have picked no?</w:t>
       </w:r>
     </w:p>
     <w:p>
@@ -1666,6 +1542,7 @@
           <w:lang w:val="en-US"/>
         </w:rPr>
       </w:pPr>
+      <w:commentRangeStart w:id="8"/>
       <w:r>
         <w:rPr>
           <w:rFonts w:asciiTheme="minorBidi" w:hAnsiTheme="minorBidi" w:cstheme="minorBidi"/>
@@ -1678,6 +1555,14 @@
           <w:lang w:val="en-US"/>
         </w:rPr>
         <w:t>No Idea.</w:t>
+      </w:r>
+      <w:commentRangeEnd w:id="8"/>
+      <w:r>
+        <w:rPr>
+          <w:rStyle w:val="CommentReference"/>
+          <w:rFonts w:asciiTheme="minorHAnsi" w:eastAsiaTheme="minorEastAsia" w:hAnsiTheme="minorHAnsi" w:cstheme="minorBidi"/>
+        </w:rPr>
+        <w:commentReference w:id="8"/>
       </w:r>
     </w:p>
     <w:p>
@@ -1762,6 +1647,7 @@
           <w:lang w:val="en-US"/>
         </w:rPr>
       </w:pPr>
+      <w:commentRangeStart w:id="9"/>
       <w:r>
         <w:rPr>
           <w:rFonts w:asciiTheme="minorBidi" w:hAnsiTheme="minorBidi"/>
@@ -1827,35 +1713,15 @@
           <w:bdr w:val="none" w:sz="0" w:space="0" w:color="auto" w:frame="1"/>
           <w:lang w:val="en-US"/>
         </w:rPr>
-        <w:t xml:space="preserve">, but I would </w:t>
-      </w:r>
-      <w:proofErr w:type="gramStart"/>
-      <w:r>
-        <w:rPr>
-          <w:rFonts w:asciiTheme="minorBidi" w:hAnsiTheme="minorBidi"/>
-          <w:i/>
-          <w:iCs/>
-          <w:color w:val="000000" w:themeColor="text1"/>
-          <w:sz w:val="22"/>
-          <w:szCs w:val="22"/>
-          <w:bdr w:val="none" w:sz="0" w:space="0" w:color="auto" w:frame="1"/>
-          <w:lang w:val="en-US"/>
-        </w:rPr>
-        <w:t>still keep</w:t>
-      </w:r>
-      <w:proofErr w:type="gramEnd"/>
-      <w:r>
-        <w:rPr>
-          <w:rFonts w:asciiTheme="minorBidi" w:hAnsiTheme="minorBidi"/>
-          <w:i/>
-          <w:iCs/>
-          <w:color w:val="000000" w:themeColor="text1"/>
-          <w:sz w:val="22"/>
-          <w:szCs w:val="22"/>
-          <w:bdr w:val="none" w:sz="0" w:space="0" w:color="auto" w:frame="1"/>
-          <w:lang w:val="en-US"/>
-        </w:rPr>
-        <w:t xml:space="preserve"> it in mind.</w:t>
+        <w:t>, but I would still keep it in mind.</w:t>
+      </w:r>
+      <w:commentRangeEnd w:id="9"/>
+      <w:r>
+        <w:rPr>
+          <w:rStyle w:val="CommentReference"/>
+          <w:rFonts w:asciiTheme="minorHAnsi" w:eastAsiaTheme="minorEastAsia" w:hAnsiTheme="minorHAnsi" w:cstheme="minorBidi"/>
+        </w:rPr>
+        <w:commentReference w:id="9"/>
       </w:r>
     </w:p>
     <w:p>
@@ -1979,17 +1845,7 @@
           <w:szCs w:val="20"/>
           <w:highlight w:val="lightGray"/>
         </w:rPr>
-        <w:t xml:space="preserve"> </w:t>
-      </w:r>
-      <w:r>
-        <w:rPr>
-          <w:rFonts w:ascii="Arial" w:eastAsia="Times New Roman" w:hAnsi="Arial" w:cs="Arial"/>
-          <w:color w:val="24292F"/>
-          <w:sz w:val="20"/>
-          <w:szCs w:val="20"/>
-          <w:highlight w:val="lightGray"/>
-        </w:rPr>
-        <w:t>Not a breaking thing, but would be nice to fix this. You could add a "demo" dependencies section in setup.cfg and add `python3 -m pip install .[demo]` as install instructions.</w:t>
+        <w:t xml:space="preserve"> Not a breaking thing, but would be nice to fix this. You could add a "demo" dependencies section in setup.cfg and add `python3 -m pip install .[demo]` as install instructions.</w:t>
       </w:r>
       <w:r>
         <w:rPr>
@@ -2098,76 +1954,18 @@
         </w:rPr>
         <w:t xml:space="preserve">Btw, it's possible to run a test suite for your demo notebooks in CI, so that you can be sure they won't break. Check out the DIANNA repo for an example workflow: </w:t>
       </w:r>
-      <w:r>
-        <w:rPr>
-          <w:rFonts w:ascii="Menlo" w:eastAsia="Times New Roman" w:hAnsi="Menlo" w:cs="Menlo"/>
-          <w:color w:val="24292F"/>
-          <w:sz w:val="18"/>
-          <w:szCs w:val="18"/>
-          <w:highlight w:val="lightGray"/>
-        </w:rPr>
-        <w:fldChar w:fldCharType="begin"/>
-      </w:r>
-      <w:r>
-        <w:rPr>
-          <w:rFonts w:ascii="Menlo" w:eastAsia="Times New Roman" w:hAnsi="Menlo" w:cs="Menlo"/>
-          <w:color w:val="24292F"/>
-          <w:sz w:val="18"/>
-          <w:szCs w:val="18"/>
-          <w:highlight w:val="lightGray"/>
-        </w:rPr>
-        <w:instrText xml:space="preserve"> HYPERLINK "</w:instrText>
-      </w:r>
-      <w:r>
-        <w:rPr>
-          <w:rFonts w:ascii="Menlo" w:eastAsia="Times New Roman" w:hAnsi="Menlo" w:cs="Menlo"/>
-          <w:color w:val="24292F"/>
-          <w:sz w:val="18"/>
-          <w:szCs w:val="18"/>
-          <w:highlight w:val="lightGray"/>
-        </w:rPr>
-        <w:instrText>https://github.com/dianna-ai/dianna/blob/main/.github/workflows/notebooks.yml</w:instrText>
-      </w:r>
-      <w:r>
-        <w:rPr>
-          <w:rFonts w:ascii="Menlo" w:eastAsia="Times New Roman" w:hAnsi="Menlo" w:cs="Menlo"/>
-          <w:color w:val="24292F"/>
-          <w:sz w:val="18"/>
-          <w:szCs w:val="18"/>
-          <w:highlight w:val="lightGray"/>
-        </w:rPr>
-        <w:instrText xml:space="preserve">" </w:instrText>
-      </w:r>
-      <w:r>
-        <w:rPr>
-          <w:rFonts w:ascii="Menlo" w:eastAsia="Times New Roman" w:hAnsi="Menlo" w:cs="Menlo"/>
-          <w:color w:val="24292F"/>
-          <w:sz w:val="18"/>
-          <w:szCs w:val="18"/>
-          <w:highlight w:val="lightGray"/>
-        </w:rPr>
-        <w:fldChar w:fldCharType="separate"/>
-      </w:r>
-      <w:r>
-        <w:rPr>
-          <w:rStyle w:val="Hyperlink"/>
-          <w:rFonts w:ascii="Menlo" w:eastAsia="Times New Roman" w:hAnsi="Menlo" w:cs="Menlo"/>
-          <w:sz w:val="18"/>
-          <w:szCs w:val="18"/>
-          <w:highlight w:val="lightGray"/>
-        </w:rPr>
-        <w:t>https://github.com/dianna-ai/dianna/blob/main/.github/workflows/notebooks.yml</w:t>
-      </w:r>
-      <w:r>
-        <w:rPr>
-          <w:rFonts w:ascii="Menlo" w:eastAsia="Times New Roman" w:hAnsi="Menlo" w:cs="Menlo"/>
-          <w:color w:val="24292F"/>
-          <w:sz w:val="18"/>
-          <w:szCs w:val="18"/>
-          <w:highlight w:val="lightGray"/>
-        </w:rPr>
-        <w:fldChar w:fldCharType="end"/>
-      </w:r>
+      <w:hyperlink r:id="rId11" w:history="1">
+        <w:r>
+          <w:rPr>
+            <w:rStyle w:val="Hyperlink"/>
+            <w:rFonts w:ascii="Menlo" w:eastAsia="Times New Roman" w:hAnsi="Menlo" w:cs="Menlo"/>
+            <w:sz w:val="18"/>
+            <w:szCs w:val="18"/>
+            <w:highlight w:val="lightGray"/>
+          </w:rPr>
+          <w:t>https://github.com/dianna-ai/dianna/blob/main/.github/workflows/notebooks.yml</w:t>
+        </w:r>
+      </w:hyperlink>
     </w:p>
     <w:p>
       <w:pPr>
@@ -2193,45 +1991,19 @@
           <w:szCs w:val="22"/>
           <w:lang w:val="en-US"/>
         </w:rPr>
-        <w:t xml:space="preserve">Easy </w:t>
-      </w:r>
-      <w:proofErr w:type="gramStart"/>
-      <w:r>
-        <w:rPr>
-          <w:rFonts w:ascii="Arial" w:eastAsia="Times New Roman" w:hAnsi="Arial" w:cs="Arial"/>
-          <w:i/>
-          <w:iCs/>
-          <w:color w:val="24292F"/>
-          <w:sz w:val="22"/>
-          <w:szCs w:val="22"/>
-          <w:lang w:val="en-US"/>
-        </w:rPr>
-        <w:t>fix</w:t>
-      </w:r>
-      <w:r>
-        <w:rPr>
-          <w:rFonts w:ascii="Arial" w:eastAsia="Times New Roman" w:hAnsi="Arial" w:cs="Arial"/>
-          <w:i/>
-          <w:iCs/>
-          <w:color w:val="24292F"/>
-          <w:sz w:val="22"/>
-          <w:szCs w:val="22"/>
-          <w:lang w:val="en-US"/>
-        </w:rPr>
-        <w:t>, but</w:t>
-      </w:r>
-      <w:proofErr w:type="gramEnd"/>
-      <w:r>
-        <w:rPr>
-          <w:rFonts w:ascii="Arial" w:eastAsia="Times New Roman" w:hAnsi="Arial" w:cs="Arial"/>
-          <w:i/>
-          <w:iCs/>
-          <w:color w:val="24292F"/>
-          <w:sz w:val="22"/>
-          <w:szCs w:val="22"/>
-          <w:lang w:val="en-US"/>
-        </w:rPr>
-        <w:t xml:space="preserve"> see below</w:t>
+        <w:t>Easy fix</w:t>
+      </w:r>
+      <w:r>
+        <w:rPr>
+          <w:rFonts w:ascii="Arial" w:eastAsia="Times New Roman" w:hAnsi="Arial" w:cs="Arial"/>
+          <w:i/>
+          <w:iCs/>
+          <w:color w:val="24292F"/>
+          <w:sz w:val="22"/>
+          <w:szCs w:val="22"/>
+          <w:lang w:val="en-US"/>
+        </w:rPr>
+        <w:t>, but see below</w:t>
       </w:r>
       <w:r>
         <w:rPr>
@@ -2363,6 +2135,7 @@
           <w:lang w:val="en-US"/>
         </w:rPr>
       </w:pPr>
+      <w:commentRangeStart w:id="10"/>
       <w:r>
         <w:rPr>
           <w:rFonts w:ascii="Arial" w:eastAsia="Times New Roman" w:hAnsi="Arial" w:cs="Arial"/>
@@ -2374,6 +2147,13 @@
           <w:lang w:val="en-US"/>
         </w:rPr>
         <w:t>Major fix. We need to add automated testing, if not of the whole pipeline in the demo, at least of the imports of the libraries and other small things</w:t>
+      </w:r>
+      <w:commentRangeEnd w:id="10"/>
+      <w:r>
+        <w:rPr>
+          <w:rStyle w:val="CommentReference"/>
+        </w:rPr>
+        <w:commentReference w:id="10"/>
       </w:r>
     </w:p>
     <w:p>
@@ -2504,8 +2284,17 @@
           <w:sz w:val="20"/>
           <w:szCs w:val="20"/>
         </w:rPr>
+        <w:t xml:space="preserve">This probably also makes the demo unsuitable for automated testing btw (as suggested above). If simpler demos can be thought of (well, not simpler, just with less GBs to </w:t>
+      </w:r>
+      <w:r>
+        <w:rPr>
+          <w:rFonts w:ascii="Arial" w:eastAsia="Times New Roman" w:hAnsi="Arial" w:cs="Arial"/>
+          <w:color w:val="24292F"/>
+          <w:sz w:val="20"/>
+          <w:szCs w:val="20"/>
+        </w:rPr>
         <w:lastRenderedPageBreak/>
-        <w:t>This probably also makes the demo unsuitable for automated testing btw (as suggested above). If simpler demos can be thought of (well, not simpler, just with less GBs to download), that would probably be better overall (as you indeed already indicated yourselves).</w:t>
+        <w:t>download), that would probably be better overall (as you indeed already indicated yourselves).</w:t>
       </w:r>
     </w:p>
     <w:p>
@@ -2810,6 +2599,7 @@
           <w:lang w:val="en-US"/>
         </w:rPr>
       </w:pPr>
+      <w:commentRangeStart w:id="11"/>
       <w:r>
         <w:rPr>
           <w:rFonts w:ascii="Arial" w:eastAsia="Times New Roman" w:hAnsi="Arial" w:cs="Arial"/>
@@ -2827,6 +2617,13 @@
           <w:lang w:val="en-US"/>
         </w:rPr>
         <w:t>.</w:t>
+      </w:r>
+      <w:commentRangeEnd w:id="11"/>
+      <w:r>
+        <w:rPr>
+          <w:rStyle w:val="CommentReference"/>
+        </w:rPr>
+        <w:commentReference w:id="11"/>
       </w:r>
     </w:p>
     <w:p>
@@ -2881,6 +2678,7 @@
           <w:lang w:val="nl-NL"/>
         </w:rPr>
       </w:pPr>
+      <w:commentRangeStart w:id="12"/>
       <w:r>
         <w:rPr>
           <w:rFonts w:ascii="Arial" w:eastAsia="Times New Roman" w:hAnsi="Arial" w:cs="Arial"/>
@@ -2892,6 +2690,13 @@
           <w:lang w:val="nl-NL"/>
         </w:rPr>
         <w:t xml:space="preserve">Easy fix. </w:t>
+      </w:r>
+      <w:commentRangeEnd w:id="12"/>
+      <w:r>
+        <w:rPr>
+          <w:rStyle w:val="CommentReference"/>
+        </w:rPr>
+        <w:commentReference w:id="12"/>
       </w:r>
     </w:p>
     <w:p>
@@ -2936,6 +2741,7 @@
           <w:lang w:val="nl-NL"/>
         </w:rPr>
       </w:pPr>
+      <w:commentRangeStart w:id="13"/>
       <w:r>
         <w:rPr>
           <w:rFonts w:ascii="Arial" w:hAnsi="Arial" w:cs="Arial"/>
@@ -2944,6 +2750,13 @@
           <w:lang w:val="nl-NL"/>
         </w:rPr>
         <w:t>Easy fix.</w:t>
+      </w:r>
+      <w:commentRangeEnd w:id="13"/>
+      <w:r>
+        <w:rPr>
+          <w:rStyle w:val="CommentReference"/>
+        </w:rPr>
+        <w:commentReference w:id="13"/>
       </w:r>
     </w:p>
     <w:p>
@@ -2979,70 +2792,18 @@
         </w:rPr>
         <w:t xml:space="preserve">Note that empty `__init__.py` files are no longer necessary (since Python 3.3). If you remove them you do have to change the setup.py/setup.cfg, see </w:t>
       </w:r>
-      <w:r>
-        <w:rPr>
-          <w:rFonts w:ascii="Arial" w:hAnsi="Arial" w:cs="Arial"/>
-          <w:sz w:val="20"/>
-          <w:szCs w:val="20"/>
-          <w:highlight w:val="lightGray"/>
-        </w:rPr>
-        <w:fldChar w:fldCharType="begin"/>
-      </w:r>
-      <w:r>
-        <w:rPr>
-          <w:rFonts w:ascii="Arial" w:hAnsi="Arial" w:cs="Arial"/>
-          <w:sz w:val="20"/>
-          <w:szCs w:val="20"/>
-          <w:highlight w:val="lightGray"/>
-        </w:rPr>
-        <w:instrText xml:space="preserve"> HYPERLINK "</w:instrText>
-      </w:r>
-      <w:r>
-        <w:rPr>
-          <w:rFonts w:ascii="Arial" w:hAnsi="Arial" w:cs="Arial"/>
-          <w:sz w:val="20"/>
-          <w:szCs w:val="20"/>
-          <w:highlight w:val="lightGray"/>
-        </w:rPr>
-        <w:instrText>https://packaging.python.org/en/latest/guides/packaging-namespace-packages/#native-namespace-packages</w:instrText>
-      </w:r>
-      <w:r>
-        <w:rPr>
-          <w:rFonts w:ascii="Arial" w:hAnsi="Arial" w:cs="Arial"/>
-          <w:sz w:val="20"/>
-          <w:szCs w:val="20"/>
-          <w:highlight w:val="lightGray"/>
-        </w:rPr>
-        <w:instrText xml:space="preserve">" </w:instrText>
-      </w:r>
-      <w:r>
-        <w:rPr>
-          <w:rFonts w:ascii="Arial" w:hAnsi="Arial" w:cs="Arial"/>
-          <w:sz w:val="20"/>
-          <w:szCs w:val="20"/>
-          <w:highlight w:val="lightGray"/>
-        </w:rPr>
-        <w:fldChar w:fldCharType="separate"/>
-      </w:r>
-      <w:r>
-        <w:rPr>
-          <w:rStyle w:val="Hyperlink"/>
-          <w:rFonts w:ascii="Arial" w:hAnsi="Arial" w:cs="Arial"/>
-          <w:sz w:val="20"/>
-          <w:szCs w:val="20"/>
-          <w:highlight w:val="lightGray"/>
-        </w:rPr>
-        <w:t>https://packaging.python.org/en/latest/guides/packaging-namespace-packages/#native-namespace-packages</w:t>
-      </w:r>
-      <w:r>
-        <w:rPr>
-          <w:rFonts w:ascii="Arial" w:hAnsi="Arial" w:cs="Arial"/>
-          <w:sz w:val="20"/>
-          <w:szCs w:val="20"/>
-          <w:highlight w:val="lightGray"/>
-        </w:rPr>
-        <w:fldChar w:fldCharType="end"/>
-      </w:r>
+      <w:hyperlink r:id="rId12" w:history="1">
+        <w:r>
+          <w:rPr>
+            <w:rStyle w:val="Hyperlink"/>
+            <w:rFonts w:ascii="Arial" w:hAnsi="Arial" w:cs="Arial"/>
+            <w:sz w:val="20"/>
+            <w:szCs w:val="20"/>
+            <w:highlight w:val="lightGray"/>
+          </w:rPr>
+          <w:t>https://packaging.python.org/en/latest/guides/packaging-namespace-packages/#native-namespace-packages</w:t>
+        </w:r>
+      </w:hyperlink>
     </w:p>
     <w:p>
       <w:pPr>
@@ -3114,6 +2875,7 @@
           <w:lang w:val="en-US"/>
         </w:rPr>
       </w:pPr>
+      <w:commentRangeStart w:id="14"/>
       <w:proofErr w:type="spellStart"/>
       <w:r>
         <w:rPr>
@@ -3136,31 +2898,7 @@
           <w:szCs w:val="22"/>
           <w:lang w:val="en-US"/>
         </w:rPr>
-        <w:t xml:space="preserve"> testing. Patrick didn’t notice the commented tests (weird</w:t>
-      </w:r>
-      <w:proofErr w:type="gramStart"/>
-      <w:r>
-        <w:rPr>
-          <w:rFonts w:ascii="Arial" w:hAnsi="Arial" w:cs="Arial"/>
-          <w:i/>
-          <w:iCs/>
-          <w:sz w:val="22"/>
-          <w:szCs w:val="22"/>
-          <w:lang w:val="en-US"/>
-        </w:rPr>
-        <w:t>)</w:t>
-      </w:r>
-      <w:proofErr w:type="gramEnd"/>
-      <w:r>
-        <w:rPr>
-          <w:rFonts w:ascii="Arial" w:hAnsi="Arial" w:cs="Arial"/>
-          <w:i/>
-          <w:iCs/>
-          <w:sz w:val="22"/>
-          <w:szCs w:val="22"/>
-          <w:lang w:val="en-US"/>
-        </w:rPr>
-        <w:t xml:space="preserve"> but his suggestions may well fix th</w:t>
+        <w:t xml:space="preserve"> testing. Patrick didn’t notice the commented tests (weird) but his suggestions may well fix th</w:t>
       </w:r>
       <w:r>
         <w:rPr>
@@ -3183,6 +2921,13 @@
           <w:lang w:val="en-US"/>
         </w:rPr>
         <w:t>.</w:t>
+      </w:r>
+      <w:commentRangeEnd w:id="14"/>
+      <w:r>
+        <w:rPr>
+          <w:rStyle w:val="CommentReference"/>
+        </w:rPr>
+        <w:commentReference w:id="14"/>
       </w:r>
     </w:p>
     <w:p>
@@ -3252,6 +2997,7 @@
           <w:lang w:val="en-US"/>
         </w:rPr>
       </w:pPr>
+      <w:commentRangeStart w:id="15"/>
       <w:r>
         <w:rPr>
           <w:rFonts w:ascii="Arial" w:hAnsi="Arial" w:cs="Arial"/>
@@ -3281,7 +3027,25 @@
           <w:szCs w:val="22"/>
           <w:lang w:val="en-US"/>
         </w:rPr>
-        <w:t xml:space="preserve">that they are essential. Maybe there is an automated way to do this? </w:t>
+        <w:t>that they are essential. Maybe there is an automated way to do this?</w:t>
+      </w:r>
+      <w:commentRangeEnd w:id="15"/>
+      <w:r>
+        <w:rPr>
+          <w:rStyle w:val="CommentReference"/>
+        </w:rPr>
+        <w:commentReference w:id="15"/>
+      </w:r>
+      <w:r>
+        <w:rPr>
+          <w:rFonts w:ascii="Arial" w:hAnsi="Arial" w:cs="Arial"/>
+          <w:i/>
+          <w:iCs/>
+          <w:sz w:val="22"/>
+          <w:szCs w:val="22"/>
+          <w:lang w:val="en-US"/>
+        </w:rPr>
+        <w:t xml:space="preserve"> </w:t>
       </w:r>
     </w:p>
     <w:p>
@@ -3316,7 +3080,6 @@
           <w:szCs w:val="20"/>
           <w:highlight w:val="lightGray"/>
         </w:rPr>
-        <w:lastRenderedPageBreak/>
         <w:t>I think you could also see a speedup if you `pip install wheel` before installing any dependencies. Just add it to the first line, `python3 -m pip install --upgrade pip setuptools wheel`.</w:t>
       </w:r>
     </w:p>
@@ -3376,6 +3139,7 @@
           <w:highlight w:val="yellow"/>
         </w:rPr>
       </w:pPr>
+      <w:commentRangeStart w:id="16"/>
       <w:r>
         <w:rPr>
           <w:rFonts w:ascii="Arial" w:hAnsi="Arial" w:cs="Arial"/>
@@ -3425,6 +3189,13 @@
           <w:highlight w:val="yellow"/>
         </w:rPr>
         <w:t>If/when you do, I'd be happy to provide some tips to get started if you need them.</w:t>
+      </w:r>
+      <w:commentRangeEnd w:id="16"/>
+      <w:r>
+        <w:rPr>
+          <w:rStyle w:val="CommentReference"/>
+        </w:rPr>
+        <w:commentReference w:id="16"/>
       </w:r>
     </w:p>
     <w:p>
@@ -3564,6 +3335,214 @@
       </w:r>
     </w:p>
   </w:comment>
+  <w:comment w:id="4" w:author="Malte Luken" w:date="2022-11-30T08:49:00Z" w:initials="ML">
+    <w:p>
+      <w:pPr>
+        <w:pStyle w:val="CommentText"/>
+      </w:pPr>
+      <w:r>
+        <w:rPr>
+          <w:rStyle w:val="CommentReference"/>
+        </w:rPr>
+        <w:annotationRef/>
+      </w:r>
+      <w:r>
+        <w:t>I agree. We could also use "Installation for non-python users".</w:t>
+      </w:r>
+    </w:p>
+  </w:comment>
+  <w:comment w:id="5" w:author="Malte Luken" w:date="2022-11-30T09:09:00Z" w:initials="ML">
+    <w:p>
+      <w:pPr>
+        <w:pStyle w:val="CommentText"/>
+      </w:pPr>
+      <w:r>
+        <w:rPr>
+          <w:rStyle w:val="CommentReference"/>
+        </w:rPr>
+        <w:annotationRef/>
+      </w:r>
+      <w:r>
+        <w:t>Note that venv and virtualenv are different packages for virtual environments (virtualenv has more functionality). They don't allow creating environments with a new Python version, instead, they will use an existing Python installation. I suggest we use virtualenv in the installation guide.</w:t>
+      </w:r>
+    </w:p>
+  </w:comment>
+  <w:comment w:id="6" w:author="Malte Luken" w:date="2022-11-30T09:11:00Z" w:initials="ML">
+    <w:p>
+      <w:pPr>
+        <w:pStyle w:val="CommentText"/>
+      </w:pPr>
+      <w:r>
+        <w:rPr>
+          <w:rStyle w:val="CommentReference"/>
+        </w:rPr>
+        <w:annotationRef/>
+      </w:r>
+      <w:r>
+        <w:t>I'm also not sure what he means, but we could add a plot of the output as we have in the example notebook?</w:t>
+      </w:r>
+    </w:p>
+  </w:comment>
+  <w:comment w:id="7" w:author="Malte Luken" w:date="2022-11-30T09:11:00Z" w:initials="ML">
+    <w:p>
+      <w:pPr>
+        <w:pStyle w:val="CommentText"/>
+      </w:pPr>
+      <w:r>
+        <w:rPr>
+          <w:rStyle w:val="CommentReference"/>
+        </w:rPr>
+        <w:annotationRef/>
+      </w:r>
+      <w:r>
+        <w:t>I agree that this is a good idea, but will require some time to figure out!</w:t>
+      </w:r>
+    </w:p>
+  </w:comment>
+  <w:comment w:id="8" w:author="Malte Luken" w:date="2022-11-30T09:24:00Z" w:initials="ML">
+    <w:p>
+      <w:pPr>
+        <w:pStyle w:val="CommentText"/>
+      </w:pPr>
+      <w:r>
+        <w:rPr>
+          <w:rStyle w:val="CommentReference"/>
+        </w:rPr>
+        <w:annotationRef/>
+      </w:r>
+      <w:r>
+        <w:t>Also not entirely sure, but I would say this is not necessary (at least for me it worked without). The token should be stored in the cache.</w:t>
+      </w:r>
+    </w:p>
+  </w:comment>
+  <w:comment w:id="9" w:author="Malte Luken" w:date="2022-11-30T09:25:00Z" w:initials="ML">
+    <w:p>
+      <w:pPr>
+        <w:pStyle w:val="CommentText"/>
+      </w:pPr>
+      <w:r>
+        <w:rPr>
+          <w:rStyle w:val="CommentReference"/>
+        </w:rPr>
+        <w:annotationRef/>
+      </w:r>
+      <w:r>
+        <w:t>We could add this to our troubleshooting section?</w:t>
+      </w:r>
+    </w:p>
+  </w:comment>
+  <w:comment w:id="10" w:author="Malte Luken" w:date="2022-11-30T09:29:00Z" w:initials="ML">
+    <w:p>
+      <w:pPr>
+        <w:pStyle w:val="CommentText"/>
+      </w:pPr>
+      <w:r>
+        <w:rPr>
+          <w:rStyle w:val="CommentReference"/>
+        </w:rPr>
+        <w:annotationRef/>
+      </w:r>
+      <w:r>
+        <w:t>The bug is easy to fix, but testing the notebook will be difficult (at least on GitHub).</w:t>
+      </w:r>
+    </w:p>
+  </w:comment>
+  <w:comment w:id="11" w:author="Malte Luken" w:date="2022-11-30T09:14:00Z" w:initials="ML">
+    <w:p>
+      <w:pPr>
+        <w:pStyle w:val="CommentText"/>
+      </w:pPr>
+      <w:r>
+        <w:rPr>
+          <w:rStyle w:val="CommentReference"/>
+        </w:rPr>
+        <w:annotationRef/>
+      </w:r>
+      <w:r>
+        <w:t>We already ran into this bug when we added the auth token. We should check whether pyfeat has fixed this in the meantime or disable the two AU models that don't work. This would require to adjust the example notebook.</w:t>
+      </w:r>
+    </w:p>
+  </w:comment>
+  <w:comment w:id="12" w:author="Malte Luken" w:date="2022-11-30T09:15:00Z" w:initials="ML">
+    <w:p>
+      <w:pPr>
+        <w:pStyle w:val="CommentText"/>
+      </w:pPr>
+      <w:r>
+        <w:rPr>
+          <w:rStyle w:val="CommentReference"/>
+        </w:rPr>
+        <w:annotationRef/>
+      </w:r>
+      <w:r>
+        <w:t>I am not sure how easy it will be to fix this as the some of the download bars might be difficult to disable or combine because they are not accessible. But we can check.</w:t>
+      </w:r>
+    </w:p>
+  </w:comment>
+  <w:comment w:id="13" w:author="Malte Luken" w:date="2022-11-30T09:18:00Z" w:initials="ML">
+    <w:p>
+      <w:pPr>
+        <w:pStyle w:val="CommentText"/>
+      </w:pPr>
+      <w:r>
+        <w:rPr>
+          <w:rStyle w:val="CommentReference"/>
+        </w:rPr>
+        <w:annotationRef/>
+      </w:r>
+      <w:r>
+        <w:t xml:space="preserve">While doing this, I would like to restructure the package a bit and remove the integrator classes. </w:t>
+      </w:r>
+    </w:p>
+  </w:comment>
+  <w:comment w:id="14" w:author="Malte Luken" w:date="2022-11-30T09:21:00Z" w:initials="ML">
+    <w:p>
+      <w:pPr>
+        <w:pStyle w:val="CommentText"/>
+      </w:pPr>
+      <w:r>
+        <w:rPr>
+          <w:rStyle w:val="CommentReference"/>
+        </w:rPr>
+        <w:annotationRef/>
+      </w:r>
+      <w:r>
+        <w:t>My suggestion is to have separate testing workflows for video/audio/text. For testing the entire pipeline, we would need to think of something else.</w:t>
+      </w:r>
+    </w:p>
+  </w:comment>
+  <w:comment w:id="15" w:author="Malte Luken" w:date="2022-11-30T09:23:00Z" w:initials="ML">
+    <w:p>
+      <w:pPr>
+        <w:pStyle w:val="CommentText"/>
+      </w:pPr>
+      <w:r>
+        <w:rPr>
+          <w:rStyle w:val="CommentReference"/>
+        </w:rPr>
+        <w:annotationRef/>
+      </w:r>
+      <w:r>
+        <w:t>Yes, we can check the dependencies again, but I am afraid most of the installed packages are sub dependencies. We could however split them into separate installations for video/audio/text so that for testing we can only install what is really needed. (Goes in hand with 18.)</w:t>
+      </w:r>
+    </w:p>
+  </w:comment>
+  <w:comment w:id="16" w:author="Malte Luken" w:date="2022-11-30T09:31:00Z" w:initials="ML">
+    <w:p>
+      <w:pPr>
+        <w:pStyle w:val="CommentText"/>
+      </w:pPr>
+      <w:r>
+        <w:rPr>
+          <w:rStyle w:val="CommentReference"/>
+        </w:rPr>
+        <w:annotationRef/>
+      </w:r>
+      <w:r>
+        <w:t>This is probably more something for later.</w:t>
+      </w:r>
+    </w:p>
+  </w:comment>
 </w:comments>
 </file>
 
@@ -3573,6 +3552,19 @@
   <w15:commentEx w15:paraId="05305829" w15:paraIdParent="48C4D811" w15:done="0"/>
   <w15:commentEx w15:paraId="168B4EFB" w15:paraIdParent="48C4D811" w15:done="0"/>
   <w15:commentEx w15:paraId="0EC84EE6" w15:paraIdParent="48C4D811" w15:done="0"/>
+  <w15:commentEx w15:paraId="74106511" w15:done="0"/>
+  <w15:commentEx w15:paraId="59DE4773" w15:done="0"/>
+  <w15:commentEx w15:paraId="56C2567B" w15:done="0"/>
+  <w15:commentEx w15:paraId="31E22BAF" w15:done="0"/>
+  <w15:commentEx w15:paraId="52193BB4" w15:done="0"/>
+  <w15:commentEx w15:paraId="133C94E0" w15:done="0"/>
+  <w15:commentEx w15:paraId="1CCD64F4" w15:done="0"/>
+  <w15:commentEx w15:paraId="1FBC0E0D" w15:done="0"/>
+  <w15:commentEx w15:paraId="50237F23" w15:done="0"/>
+  <w15:commentEx w15:paraId="11764D8F" w15:done="0"/>
+  <w15:commentEx w15:paraId="7AE0917B" w15:done="0"/>
+  <w15:commentEx w15:paraId="74152EE1" w15:done="0"/>
+  <w15:commentEx w15:paraId="335D7D3E" w15:done="0"/>
 </w15:commentsEx>
 </file>
 
@@ -3582,6 +3574,19 @@
   <w16cex:commentExtensible w16cex:durableId="2730AAEE" w16cex:dateUtc="2022-11-29T14:59:00Z"/>
   <w16cex:commentExtensible w16cex:durableId="2730AC2E" w16cex:dateUtc="2022-11-29T15:05:00Z"/>
   <w16cex:commentExtensible w16cex:durableId="2730B2C7" w16cex:dateUtc="2022-11-29T15:33:00Z"/>
+  <w16cex:commentExtensible w16cex:durableId="2731979D" w16cex:dateUtc="2022-11-30T07:49:00Z"/>
+  <w16cex:commentExtensible w16cex:durableId="27319C5B" w16cex:dateUtc="2022-11-30T08:09:00Z"/>
+  <w16cex:commentExtensible w16cex:durableId="27319CA9" w16cex:dateUtc="2022-11-30T08:11:00Z"/>
+  <w16cex:commentExtensible w16cex:durableId="27319CD3" w16cex:dateUtc="2022-11-30T08:11:00Z"/>
+  <w16cex:commentExtensible w16cex:durableId="27319FD4" w16cex:dateUtc="2022-11-30T08:24:00Z"/>
+  <w16cex:commentExtensible w16cex:durableId="27319FF3" w16cex:dateUtc="2022-11-30T08:25:00Z"/>
+  <w16cex:commentExtensible w16cex:durableId="2731A0F2" w16cex:dateUtc="2022-11-30T08:29:00Z"/>
+  <w16cex:commentExtensible w16cex:durableId="27319D6D" w16cex:dateUtc="2022-11-30T08:14:00Z"/>
+  <w16cex:commentExtensible w16cex:durableId="27319DBA" w16cex:dateUtc="2022-11-30T08:15:00Z"/>
+  <w16cex:commentExtensible w16cex:durableId="27319E5F" w16cex:dateUtc="2022-11-30T08:18:00Z"/>
+  <w16cex:commentExtensible w16cex:durableId="27319F11" w16cex:dateUtc="2022-11-30T08:21:00Z"/>
+  <w16cex:commentExtensible w16cex:durableId="27319F89" w16cex:dateUtc="2022-11-30T08:23:00Z"/>
+  <w16cex:commentExtensible w16cex:durableId="2731A16E" w16cex:dateUtc="2022-11-30T08:31:00Z"/>
 </w16cex:commentsExtensible>
 </file>
 
@@ -3591,6 +3596,19 @@
   <w16cid:commentId w16cid:paraId="05305829" w16cid:durableId="2730AAEE"/>
   <w16cid:commentId w16cid:paraId="168B4EFB" w16cid:durableId="2730AC2E"/>
   <w16cid:commentId w16cid:paraId="0EC84EE6" w16cid:durableId="2730B2C7"/>
+  <w16cid:commentId w16cid:paraId="74106511" w16cid:durableId="2731979D"/>
+  <w16cid:commentId w16cid:paraId="59DE4773" w16cid:durableId="27319C5B"/>
+  <w16cid:commentId w16cid:paraId="56C2567B" w16cid:durableId="27319CA9"/>
+  <w16cid:commentId w16cid:paraId="31E22BAF" w16cid:durableId="27319CD3"/>
+  <w16cid:commentId w16cid:paraId="52193BB4" w16cid:durableId="27319FD4"/>
+  <w16cid:commentId w16cid:paraId="133C94E0" w16cid:durableId="27319FF3"/>
+  <w16cid:commentId w16cid:paraId="1CCD64F4" w16cid:durableId="2731A0F2"/>
+  <w16cid:commentId w16cid:paraId="1FBC0E0D" w16cid:durableId="27319D6D"/>
+  <w16cid:commentId w16cid:paraId="50237F23" w16cid:durableId="27319DBA"/>
+  <w16cid:commentId w16cid:paraId="11764D8F" w16cid:durableId="27319E5F"/>
+  <w16cid:commentId w16cid:paraId="7AE0917B" w16cid:durableId="27319F11"/>
+  <w16cid:commentId w16cid:paraId="74152EE1" w16cid:durableId="27319F89"/>
+  <w16cid:commentId w16cid:paraId="335D7D3E" w16cid:durableId="2731A16E"/>
 </w16cid:commentsIds>
 </file>
 
@@ -3793,6 +3811,9 @@
 <w15:people xmlns:wpc="http://schemas.microsoft.com/office/word/2010/wordprocessingCanvas" xmlns:cx="http://schemas.microsoft.com/office/drawing/2014/chartex" xmlns:cx1="http://schemas.microsoft.com/office/drawing/2015/9/8/chartex" xmlns:cx2="http://schemas.microsoft.com/office/drawing/2015/10/21/chartex" xmlns:cx3="http://schemas.microsoft.com/office/drawing/2016/5/9/chartex" xmlns:cx4="http://schemas.microsoft.com/office/drawing/2016/5/10/chartex" xmlns:cx5="http://schemas.microsoft.com/office/drawing/2016/5/11/chartex" xmlns:cx6="http://schemas.microsoft.com/office/drawing/2016/5/12/chartex" xmlns:cx7="http://schemas.microsoft.com/office/drawing/2016/5/13/chartex" xmlns:cx8="http://schemas.microsoft.com/office/drawing/2016/5/14/chartex" xmlns:mc="http://schemas.openxmlformats.org/markup-compatibility/2006" xmlns:aink="http://schemas.microsoft.com/office/drawing/2016/ink" xmlns:am3d="http://schemas.microsoft.com/office/drawing/2017/model3d" xmlns:o="urn:schemas-microsoft-com:office:office" xmlns:oel="http://schemas.microsoft.com/office/2019/extlst" xmlns:r="http://schemas.openxmlformats.org/officeDocument/2006/relationships" xmlns:m="http://schemas.openxmlformats.org/officeDocument/2006/math" xmlns:v="urn:schemas-microsoft-com:vml" xmlns:wp14="http://schemas.microsoft.com/office/word/2010/wordprocessingDrawing" xmlns:wp="http://schemas.openxmlformats.org/drawingml/2006/wordprocessingDrawing" xmlns:w10="urn:schemas-microsoft-com:office:word" xmlns:w="http://schemas.openxmlformats.org/wordprocessingml/2006/main" xmlns:w14="http://schemas.microsoft.com/office/word/2010/wordml" xmlns:w15="http://schemas.microsoft.com/office/word/2012/wordml" xmlns:w16cex="http://schemas.microsoft.com/office/word/2018/wordml/cex" xmlns:w16cid="http://schemas.microsoft.com/office/word/2016/wordml/cid" xmlns:w16="http://schemas.microsoft.com/office/word/2018/wordml" xmlns:w16sdtdh="http://schemas.microsoft.com/office/word/2020/wordml/sdtdatahash" xmlns:w16se="http://schemas.microsoft.com/office/word/2015/wordml/symex" xmlns:wpg="http://schemas.microsoft.com/office/word/2010/wordprocessingGroup" xmlns:wpi="http://schemas.microsoft.com/office/word/2010/wordprocessingInk" xmlns:wne="http://schemas.microsoft.com/office/word/2006/wordml" xmlns:wps="http://schemas.microsoft.com/office/word/2010/wordprocessingShape" mc:Ignorable="w14 w15 w16se w16cid w16 w16cex w16sdtdh wp14">
   <w15:person w15:author="Eva Viviani">
     <w15:presenceInfo w15:providerId="AD" w15:userId="S::educ1010@ox.ac.uk::ac9a1bfb-18b6-4cf1-9501-12f7818693e6"/>
+  </w15:person>
+  <w15:person w15:author="Malte Luken">
+    <w15:presenceInfo w15:providerId="AD" w15:userId="S::m.luken@esciencecenter.nl::38aa2824-9f56-4d7f-a07b-4c21bf7f752b"/>
   </w15:person>
 </w15:people>
 </file>
@@ -4195,6 +4216,7 @@
   <w:style w:type="character" w:default="1" w:styleId="DefaultParagraphFont">
     <w:name w:val="Default Paragraph Font"/>
     <w:uiPriority w:val="1"/>
+    <w:semiHidden/>
     <w:unhideWhenUsed/>
   </w:style>
   <w:style w:type="table" w:default="1" w:styleId="TableNormal">
@@ -4264,7 +4286,6 @@
     <w:basedOn w:val="Normal"/>
     <w:link w:val="CommentTextChar"/>
     <w:uiPriority w:val="99"/>
-    <w:semiHidden/>
     <w:unhideWhenUsed/>
     <w:rsid w:val="008A5148"/>
     <w:rPr>
@@ -4277,7 +4298,6 @@
     <w:basedOn w:val="DefaultParagraphFont"/>
     <w:link w:val="CommentText"/>
     <w:uiPriority w:val="99"/>
-    <w:semiHidden/>
     <w:rsid w:val="008A5148"/>
     <w:rPr>
       <w:sz w:val="20"/>

</xml_diff>